<commit_message>
Added  radin on the Indivindual tasks
</commit_message>
<xml_diff>
--- a/Presentation 3 Document Package/F2024_IndividualTaskCompletion.docx
+++ b/Presentation 3 Document Package/F2024_IndividualTaskCompletion.docx
@@ -10,9 +10,9 @@
         <w:tblLook w:val="04A0" w:firstRow="1" w:lastRow="0" w:firstColumn="1" w:lastColumn="0" w:noHBand="0" w:noVBand="1"/>
       </w:tblPr>
       <w:tblGrid>
-        <w:gridCol w:w="3040"/>
-        <w:gridCol w:w="2854"/>
-        <w:gridCol w:w="3456"/>
+        <w:gridCol w:w="3018"/>
+        <w:gridCol w:w="2836"/>
+        <w:gridCol w:w="3496"/>
       </w:tblGrid>
       <w:tr>
         <w:tc>
@@ -67,7 +67,30 @@
           <w:tcPr>
             <w:tcW w:w="4536" w:type="dxa"/>
           </w:tcPr>
-          <w:p/>
+          <w:p>
+            <w:pPr>
+              <w:pStyle w:val="ListParagraph"/>
+              <w:numPr>
+                <w:ilvl w:val="0"/>
+                <w:numId w:val="2"/>
+              </w:numPr>
+            </w:pPr>
+            <w:r>
+              <w:t xml:space="preserve">Entire changes on Homepage (Notification system, Piechart, and table design) notification section on navbar throughout website </w:t>
+            </w:r>
+          </w:p>
+          <w:p>
+            <w:pPr>
+              <w:pStyle w:val="ListParagraph"/>
+              <w:numPr>
+                <w:ilvl w:val="0"/>
+                <w:numId w:val="2"/>
+              </w:numPr>
+            </w:pPr>
+            <w:r>
+              <w:t>Create NCR accordion design and logic creation</w:t>
+            </w:r>
+          </w:p>
         </w:tc>
       </w:tr>
       <w:tr>
@@ -125,7 +148,13 @@
               <w:spacing w:after="0" w:line="240" w:lineRule="auto"/>
             </w:pPr>
             <w:r>
-              <w:t xml:space="preserve">Completed the Data Model </w:t>
+              <w:t>Completed the Data Model</w:t>
+            </w:r>
+            <w:r>
+              <w:t xml:space="preserve"> and added the purchasing part</w:t>
+            </w:r>
+            <w:r>
+              <w:t xml:space="preserve"> </w:t>
             </w:r>
           </w:p>
           <w:p>
@@ -137,7 +166,22 @@
               </w:numPr>
             </w:pPr>
             <w:r>
-              <w:t>Added the FAQ Page and its CSS</w:t>
+              <w:t xml:space="preserve">Added the FAQ Page and </w:t>
+            </w:r>
+            <w:r>
+              <w:t>style it with CSS</w:t>
+            </w:r>
+          </w:p>
+          <w:p>
+            <w:pPr>
+              <w:pStyle w:val="ListParagraph"/>
+              <w:numPr>
+                <w:ilvl w:val="0"/>
+                <w:numId w:val="1"/>
+              </w:numPr>
+            </w:pPr>
+            <w:r>
+              <w:t>Helped with the Engineer Form in the website Added the required inputs in HTML</w:t>
             </w:r>
           </w:p>
         </w:tc>
@@ -398,8 +442,124 @@
       </w:rPr>
     </w:lvl>
   </w:abstractNum>
+  <w:abstractNum w:abstractNumId="1" w15:restartNumberingAfterBreak="0">
+    <w:nsid w:val="69967DE5"/>
+    <w:multiLevelType w:val="hybridMultilevel"/>
+    <w:tmpl w:val="215625EA"/>
+    <w:lvl w:ilvl="0" w:tplc="10090001">
+      <w:start w:val="1"/>
+      <w:numFmt w:val="bullet"/>
+      <w:lvlText w:val=""/>
+      <w:lvlJc w:val="left"/>
+      <w:pPr>
+        <w:ind w:left="720" w:hanging="360"/>
+      </w:pPr>
+      <w:rPr>
+        <w:rFonts w:ascii="Symbol" w:hAnsi="Symbol" w:hint="default"/>
+      </w:rPr>
+    </w:lvl>
+    <w:lvl w:ilvl="1" w:tplc="10090003" w:tentative="1">
+      <w:start w:val="1"/>
+      <w:numFmt w:val="bullet"/>
+      <w:lvlText w:val="o"/>
+      <w:lvlJc w:val="left"/>
+      <w:pPr>
+        <w:ind w:left="1440" w:hanging="360"/>
+      </w:pPr>
+      <w:rPr>
+        <w:rFonts w:ascii="Courier New" w:hAnsi="Courier New" w:cs="Courier New" w:hint="default"/>
+      </w:rPr>
+    </w:lvl>
+    <w:lvl w:ilvl="2" w:tplc="10090005" w:tentative="1">
+      <w:start w:val="1"/>
+      <w:numFmt w:val="bullet"/>
+      <w:lvlText w:val=""/>
+      <w:lvlJc w:val="left"/>
+      <w:pPr>
+        <w:ind w:left="2160" w:hanging="360"/>
+      </w:pPr>
+      <w:rPr>
+        <w:rFonts w:ascii="Wingdings" w:hAnsi="Wingdings" w:hint="default"/>
+      </w:rPr>
+    </w:lvl>
+    <w:lvl w:ilvl="3" w:tplc="10090001" w:tentative="1">
+      <w:start w:val="1"/>
+      <w:numFmt w:val="bullet"/>
+      <w:lvlText w:val=""/>
+      <w:lvlJc w:val="left"/>
+      <w:pPr>
+        <w:ind w:left="2880" w:hanging="360"/>
+      </w:pPr>
+      <w:rPr>
+        <w:rFonts w:ascii="Symbol" w:hAnsi="Symbol" w:hint="default"/>
+      </w:rPr>
+    </w:lvl>
+    <w:lvl w:ilvl="4" w:tplc="10090003" w:tentative="1">
+      <w:start w:val="1"/>
+      <w:numFmt w:val="bullet"/>
+      <w:lvlText w:val="o"/>
+      <w:lvlJc w:val="left"/>
+      <w:pPr>
+        <w:ind w:left="3600" w:hanging="360"/>
+      </w:pPr>
+      <w:rPr>
+        <w:rFonts w:ascii="Courier New" w:hAnsi="Courier New" w:cs="Courier New" w:hint="default"/>
+      </w:rPr>
+    </w:lvl>
+    <w:lvl w:ilvl="5" w:tplc="10090005" w:tentative="1">
+      <w:start w:val="1"/>
+      <w:numFmt w:val="bullet"/>
+      <w:lvlText w:val=""/>
+      <w:lvlJc w:val="left"/>
+      <w:pPr>
+        <w:ind w:left="4320" w:hanging="360"/>
+      </w:pPr>
+      <w:rPr>
+        <w:rFonts w:ascii="Wingdings" w:hAnsi="Wingdings" w:hint="default"/>
+      </w:rPr>
+    </w:lvl>
+    <w:lvl w:ilvl="6" w:tplc="10090001" w:tentative="1">
+      <w:start w:val="1"/>
+      <w:numFmt w:val="bullet"/>
+      <w:lvlText w:val=""/>
+      <w:lvlJc w:val="left"/>
+      <w:pPr>
+        <w:ind w:left="5040" w:hanging="360"/>
+      </w:pPr>
+      <w:rPr>
+        <w:rFonts w:ascii="Symbol" w:hAnsi="Symbol" w:hint="default"/>
+      </w:rPr>
+    </w:lvl>
+    <w:lvl w:ilvl="7" w:tplc="10090003" w:tentative="1">
+      <w:start w:val="1"/>
+      <w:numFmt w:val="bullet"/>
+      <w:lvlText w:val="o"/>
+      <w:lvlJc w:val="left"/>
+      <w:pPr>
+        <w:ind w:left="5760" w:hanging="360"/>
+      </w:pPr>
+      <w:rPr>
+        <w:rFonts w:ascii="Courier New" w:hAnsi="Courier New" w:cs="Courier New" w:hint="default"/>
+      </w:rPr>
+    </w:lvl>
+    <w:lvl w:ilvl="8" w:tplc="10090005" w:tentative="1">
+      <w:start w:val="1"/>
+      <w:numFmt w:val="bullet"/>
+      <w:lvlText w:val=""/>
+      <w:lvlJc w:val="left"/>
+      <w:pPr>
+        <w:ind w:left="6480" w:hanging="360"/>
+      </w:pPr>
+      <w:rPr>
+        <w:rFonts w:ascii="Wingdings" w:hAnsi="Wingdings" w:hint="default"/>
+      </w:rPr>
+    </w:lvl>
+  </w:abstractNum>
   <w:num w:numId="1" w16cid:durableId="284579753">
     <w:abstractNumId w:val="0"/>
+  </w:num>
+  <w:num w:numId="2" w16cid:durableId="123887938">
+    <w:abstractNumId w:val="1"/>
   </w:num>
 </w:numbering>
 </file>
@@ -838,7 +998,6 @@
   <w:style w:type="character" w:default="1" w:styleId="DefaultParagraphFont">
     <w:name w:val="Default Paragraph Font"/>
     <w:uiPriority w:val="1"/>
-    <w:semiHidden/>
     <w:unhideWhenUsed/>
   </w:style>
   <w:style w:type="table" w:default="1" w:styleId="TableNormal">

</xml_diff>